<commit_message>
Update Case Report Form
</commit_message>
<xml_diff>
--- a/calibration_study/Case Report Form.docx
+++ b/calibration_study/Case Report Form.docx
@@ -229,14 +229,14 @@
       <w:tblPr>
         <w:tblW w:w="10800" w:type="dxa"/>
         <w:jc w:val="left"/>
-        <w:tblInd w:w="51" w:type="dxa"/>
+        <w:tblInd w:w="54" w:type="dxa"/>
         <w:tblBorders>
           <w:top w:val="single" w:sz="2" w:space="0" w:color="000001"/>
           <w:left w:val="single" w:sz="2" w:space="0" w:color="000001"/>
         </w:tblBorders>
         <w:tblCellMar>
           <w:top w:w="55" w:type="dxa"/>
-          <w:left w:w="49" w:type="dxa"/>
+          <w:left w:w="52" w:type="dxa"/>
           <w:bottom w:w="55" w:type="dxa"/>
           <w:right w:w="55" w:type="dxa"/>
         </w:tblCellMar>
@@ -256,7 +256,7 @@
             </w:tcBorders>
             <w:shd w:fill="auto" w:val="clear"/>
             <w:tcMar>
-              <w:left w:w="49" w:type="dxa"/>
+              <w:left w:w="52" w:type="dxa"/>
             </w:tcMar>
           </w:tcPr>
           <w:p>
@@ -272,21 +272,7 @@
                 <w:sz w:val="21"/>
                 <w:szCs w:val="21"/>
               </w:rPr>
-              <w:t xml:space="preserve">Pre Arterial Line </w:t>
-            </w:r>
-            <w:r>
-              <w:rPr>
-                <w:sz w:val="21"/>
-                <w:szCs w:val="21"/>
-              </w:rPr>
-              <w:t>Insertion</w:t>
-            </w:r>
-            <w:r>
-              <w:rPr>
-                <w:sz w:val="21"/>
-                <w:szCs w:val="21"/>
-              </w:rPr>
-              <w:t>:</w:t>
+              <w:t>Pre Arterial Line:</w:t>
             </w:r>
           </w:p>
         </w:tc>
@@ -301,7 +287,7 @@
             </w:tcBorders>
             <w:shd w:fill="auto" w:val="clear"/>
             <w:tcMar>
-              <w:left w:w="49" w:type="dxa"/>
+              <w:left w:w="52" w:type="dxa"/>
             </w:tcMar>
           </w:tcPr>
           <w:p>
@@ -332,7 +318,7 @@
             </w:tcBorders>
             <w:shd w:fill="auto" w:val="clear"/>
             <w:tcMar>
-              <w:left w:w="49" w:type="dxa"/>
+              <w:left w:w="52" w:type="dxa"/>
             </w:tcMar>
           </w:tcPr>
           <w:p>
@@ -362,7 +348,7 @@
             </w:tcBorders>
             <w:shd w:fill="auto" w:val="clear"/>
             <w:tcMar>
-              <w:left w:w="49" w:type="dxa"/>
+              <w:left w:w="52" w:type="dxa"/>
             </w:tcMar>
           </w:tcPr>
           <w:p>
@@ -393,7 +379,7 @@
             </w:tcBorders>
             <w:shd w:fill="auto" w:val="clear"/>
             <w:tcMar>
-              <w:left w:w="49" w:type="dxa"/>
+              <w:left w:w="52" w:type="dxa"/>
             </w:tcMar>
           </w:tcPr>
           <w:p>
@@ -423,7 +409,7 @@
             </w:tcBorders>
             <w:shd w:fill="auto" w:val="clear"/>
             <w:tcMar>
-              <w:left w:w="49" w:type="dxa"/>
+              <w:left w:w="52" w:type="dxa"/>
             </w:tcMar>
           </w:tcPr>
           <w:p>
@@ -454,7 +440,7 @@
             </w:tcBorders>
             <w:shd w:fill="auto" w:val="clear"/>
             <w:tcMar>
-              <w:left w:w="49" w:type="dxa"/>
+              <w:left w:w="52" w:type="dxa"/>
             </w:tcMar>
           </w:tcPr>
           <w:p>
@@ -484,7 +470,7 @@
             </w:tcBorders>
             <w:shd w:fill="auto" w:val="clear"/>
             <w:tcMar>
-              <w:left w:w="49" w:type="dxa"/>
+              <w:left w:w="52" w:type="dxa"/>
             </w:tcMar>
           </w:tcPr>
           <w:p>
@@ -515,7 +501,7 @@
             </w:tcBorders>
             <w:shd w:fill="auto" w:val="clear"/>
             <w:tcMar>
-              <w:left w:w="49" w:type="dxa"/>
+              <w:left w:w="52" w:type="dxa"/>
             </w:tcMar>
           </w:tcPr>
           <w:p>
@@ -545,7 +531,7 @@
             </w:tcBorders>
             <w:shd w:fill="auto" w:val="clear"/>
             <w:tcMar>
-              <w:left w:w="49" w:type="dxa"/>
+              <w:left w:w="52" w:type="dxa"/>
             </w:tcMar>
           </w:tcPr>
           <w:p>
@@ -572,14 +558,13 @@
           <w:tcPr>
             <w:tcW w:w="5308" w:type="dxa"/>
             <w:tcBorders>
-              <w:top w:val="single" w:sz="2" w:space="0" w:color="000001"/>
               <w:left w:val="single" w:sz="2" w:space="0" w:color="000001"/>
               <w:bottom w:val="single" w:sz="2" w:space="0" w:color="000001"/>
               <w:insideH w:val="single" w:sz="2" w:space="0" w:color="000001"/>
             </w:tcBorders>
             <w:shd w:fill="auto" w:val="clear"/>
             <w:tcMar>
-              <w:left w:w="49" w:type="dxa"/>
+              <w:left w:w="52" w:type="dxa"/>
             </w:tcMar>
           </w:tcPr>
           <w:p>
@@ -591,10 +576,7 @@
               </w:rPr>
             </w:pPr>
             <w:r>
-              <w:rPr>
-                <w:sz w:val="21"/>
-                <w:szCs w:val="21"/>
-              </w:rPr>
+              <w:rPr/>
             </w:r>
           </w:p>
         </w:tc>
@@ -602,7 +584,6 @@
           <w:tcPr>
             <w:tcW w:w="5491" w:type="dxa"/>
             <w:tcBorders>
-              <w:top w:val="single" w:sz="2" w:space="0" w:color="000001"/>
               <w:left w:val="single" w:sz="2" w:space="0" w:color="000001"/>
               <w:bottom w:val="single" w:sz="2" w:space="0" w:color="000001"/>
               <w:right w:val="single" w:sz="2" w:space="0" w:color="000001"/>
@@ -611,7 +592,7 @@
             </w:tcBorders>
             <w:shd w:fill="auto" w:val="clear"/>
             <w:tcMar>
-              <w:left w:w="49" w:type="dxa"/>
+              <w:left w:w="52" w:type="dxa"/>
             </w:tcMar>
           </w:tcPr>
           <w:p>
@@ -1717,14 +1698,14 @@
       <w:tblPr>
         <w:tblW w:w="10800" w:type="dxa"/>
         <w:jc w:val="left"/>
-        <w:tblInd w:w="52" w:type="dxa"/>
+        <w:tblInd w:w="54" w:type="dxa"/>
         <w:tblBorders>
-          <w:top w:val="single" w:sz="2" w:space="0" w:color="000001"/>
-          <w:left w:val="single" w:sz="2" w:space="0" w:color="000001"/>
+          <w:top w:val="single" w:sz="2" w:space="0" w:color="000000"/>
+          <w:left w:val="single" w:sz="2" w:space="0" w:color="000000"/>
         </w:tblBorders>
         <w:tblCellMar>
           <w:top w:w="55" w:type="dxa"/>
-          <w:left w:w="51" w:type="dxa"/>
+          <w:left w:w="54" w:type="dxa"/>
           <w:bottom w:w="55" w:type="dxa"/>
           <w:right w:w="55" w:type="dxa"/>
         </w:tblCellMar>
@@ -1739,32 +1720,28 @@
           <w:tcPr>
             <w:tcW w:w="5308" w:type="dxa"/>
             <w:tcBorders>
-              <w:top w:val="single" w:sz="2" w:space="0" w:color="000001"/>
-              <w:left w:val="single" w:sz="2" w:space="0" w:color="000001"/>
+              <w:top w:val="single" w:sz="2" w:space="0" w:color="000000"/>
+              <w:left w:val="single" w:sz="2" w:space="0" w:color="000000"/>
             </w:tcBorders>
             <w:shd w:fill="auto" w:val="clear"/>
             <w:tcMar>
-              <w:left w:w="51" w:type="dxa"/>
+              <w:left w:w="54" w:type="dxa"/>
             </w:tcMar>
           </w:tcPr>
           <w:p>
             <w:pPr>
               <w:pStyle w:val="TableContents"/>
-              <w:rPr/>
+              <w:rPr>
+                <w:sz w:val="21"/>
+                <w:szCs w:val="21"/>
+              </w:rPr>
             </w:pPr>
             <w:r>
               <w:rPr>
                 <w:sz w:val="21"/>
                 <w:szCs w:val="21"/>
               </w:rPr>
-              <w:t>After Mask Removal</w:t>
-            </w:r>
-            <w:r>
-              <w:rPr>
-                <w:sz w:val="21"/>
-                <w:szCs w:val="21"/>
-              </w:rPr>
-              <w:t>:</w:t>
+              <w:t>Post De-saturation:</w:t>
             </w:r>
           </w:p>
         </w:tc>
@@ -1772,14 +1749,14 @@
           <w:tcPr>
             <w:tcW w:w="5491" w:type="dxa"/>
             <w:tcBorders>
-              <w:top w:val="single" w:sz="2" w:space="0" w:color="000001"/>
-              <w:left w:val="single" w:sz="2" w:space="0" w:color="000001"/>
-              <w:right w:val="single" w:sz="2" w:space="0" w:color="000001"/>
-              <w:insideV w:val="single" w:sz="2" w:space="0" w:color="000001"/>
+              <w:top w:val="single" w:sz="2" w:space="0" w:color="000000"/>
+              <w:left w:val="single" w:sz="2" w:space="0" w:color="000000"/>
+              <w:right w:val="single" w:sz="2" w:space="0" w:color="000000"/>
+              <w:insideV w:val="single" w:sz="2" w:space="0" w:color="000000"/>
             </w:tcBorders>
             <w:shd w:fill="auto" w:val="clear"/>
             <w:tcMar>
-              <w:left w:w="51" w:type="dxa"/>
+              <w:left w:w="54" w:type="dxa"/>
             </w:tcMar>
           </w:tcPr>
           <w:p>
@@ -1795,14 +1772,21 @@
                 <w:sz w:val="21"/>
                 <w:szCs w:val="21"/>
               </w:rPr>
-              <w:t xml:space="preserve">After </w:t>
-            </w:r>
-            <w:r>
-              <w:rPr>
-                <w:sz w:val="21"/>
-                <w:szCs w:val="21"/>
-              </w:rPr>
-              <w:t>Post Arterial Line Removal:</w:t>
+              <w:t xml:space="preserve">Post Arterial Line </w:t>
+            </w:r>
+            <w:r>
+              <w:rPr>
+                <w:sz w:val="21"/>
+                <w:szCs w:val="21"/>
+              </w:rPr>
+              <w:t>Removal</w:t>
+            </w:r>
+            <w:r>
+              <w:rPr>
+                <w:sz w:val="21"/>
+                <w:szCs w:val="21"/>
+              </w:rPr>
+              <w:t>:</w:t>
             </w:r>
           </w:p>
         </w:tc>
@@ -1813,11 +1797,11 @@
           <w:tcPr>
             <w:tcW w:w="5308" w:type="dxa"/>
             <w:tcBorders>
-              <w:left w:val="single" w:sz="2" w:space="0" w:color="000001"/>
+              <w:left w:val="single" w:sz="2" w:space="0" w:color="000000"/>
             </w:tcBorders>
             <w:shd w:fill="auto" w:val="clear"/>
             <w:tcMar>
-              <w:left w:w="51" w:type="dxa"/>
+              <w:left w:w="54" w:type="dxa"/>
             </w:tcMar>
           </w:tcPr>
           <w:p>
@@ -1841,13 +1825,13 @@
           <w:tcPr>
             <w:tcW w:w="5491" w:type="dxa"/>
             <w:tcBorders>
-              <w:left w:val="single" w:sz="2" w:space="0" w:color="000001"/>
-              <w:right w:val="single" w:sz="2" w:space="0" w:color="000001"/>
-              <w:insideV w:val="single" w:sz="2" w:space="0" w:color="000001"/>
+              <w:left w:val="single" w:sz="2" w:space="0" w:color="000000"/>
+              <w:right w:val="single" w:sz="2" w:space="0" w:color="000000"/>
+              <w:insideV w:val="single" w:sz="2" w:space="0" w:color="000000"/>
             </w:tcBorders>
             <w:shd w:fill="auto" w:val="clear"/>
             <w:tcMar>
-              <w:left w:w="51" w:type="dxa"/>
+              <w:left w:w="54" w:type="dxa"/>
             </w:tcMar>
           </w:tcPr>
           <w:p>
@@ -1874,11 +1858,11 @@
           <w:tcPr>
             <w:tcW w:w="5308" w:type="dxa"/>
             <w:tcBorders>
-              <w:left w:val="single" w:sz="2" w:space="0" w:color="000001"/>
+              <w:left w:val="single" w:sz="2" w:space="0" w:color="000000"/>
             </w:tcBorders>
             <w:shd w:fill="auto" w:val="clear"/>
             <w:tcMar>
-              <w:left w:w="51" w:type="dxa"/>
+              <w:left w:w="54" w:type="dxa"/>
             </w:tcMar>
           </w:tcPr>
           <w:p>
@@ -1902,13 +1886,13 @@
           <w:tcPr>
             <w:tcW w:w="5491" w:type="dxa"/>
             <w:tcBorders>
-              <w:left w:val="single" w:sz="2" w:space="0" w:color="000001"/>
-              <w:right w:val="single" w:sz="2" w:space="0" w:color="000001"/>
-              <w:insideV w:val="single" w:sz="2" w:space="0" w:color="000001"/>
+              <w:left w:val="single" w:sz="2" w:space="0" w:color="000000"/>
+              <w:right w:val="single" w:sz="2" w:space="0" w:color="000000"/>
+              <w:insideV w:val="single" w:sz="2" w:space="0" w:color="000000"/>
             </w:tcBorders>
             <w:shd w:fill="auto" w:val="clear"/>
             <w:tcMar>
-              <w:left w:w="51" w:type="dxa"/>
+              <w:left w:w="54" w:type="dxa"/>
             </w:tcMar>
           </w:tcPr>
           <w:p>
@@ -1935,11 +1919,11 @@
           <w:tcPr>
             <w:tcW w:w="5308" w:type="dxa"/>
             <w:tcBorders>
-              <w:left w:val="single" w:sz="2" w:space="0" w:color="000001"/>
+              <w:left w:val="single" w:sz="2" w:space="0" w:color="000000"/>
             </w:tcBorders>
             <w:shd w:fill="auto" w:val="clear"/>
             <w:tcMar>
-              <w:left w:w="51" w:type="dxa"/>
+              <w:left w:w="54" w:type="dxa"/>
             </w:tcMar>
           </w:tcPr>
           <w:p>
@@ -1963,13 +1947,13 @@
           <w:tcPr>
             <w:tcW w:w="5491" w:type="dxa"/>
             <w:tcBorders>
-              <w:left w:val="single" w:sz="2" w:space="0" w:color="000001"/>
-              <w:right w:val="single" w:sz="2" w:space="0" w:color="000001"/>
-              <w:insideV w:val="single" w:sz="2" w:space="0" w:color="000001"/>
+              <w:left w:val="single" w:sz="2" w:space="0" w:color="000000"/>
+              <w:right w:val="single" w:sz="2" w:space="0" w:color="000000"/>
+              <w:insideV w:val="single" w:sz="2" w:space="0" w:color="000000"/>
             </w:tcBorders>
             <w:shd w:fill="auto" w:val="clear"/>
             <w:tcMar>
-              <w:left w:w="51" w:type="dxa"/>
+              <w:left w:w="54" w:type="dxa"/>
             </w:tcMar>
           </w:tcPr>
           <w:p>
@@ -1996,11 +1980,11 @@
           <w:tcPr>
             <w:tcW w:w="5308" w:type="dxa"/>
             <w:tcBorders>
-              <w:left w:val="single" w:sz="2" w:space="0" w:color="000001"/>
+              <w:left w:val="single" w:sz="2" w:space="0" w:color="000000"/>
             </w:tcBorders>
             <w:shd w:fill="auto" w:val="clear"/>
             <w:tcMar>
-              <w:left w:w="51" w:type="dxa"/>
+              <w:left w:w="54" w:type="dxa"/>
             </w:tcMar>
           </w:tcPr>
           <w:p>
@@ -2024,13 +2008,13 @@
           <w:tcPr>
             <w:tcW w:w="5491" w:type="dxa"/>
             <w:tcBorders>
-              <w:left w:val="single" w:sz="2" w:space="0" w:color="000001"/>
-              <w:right w:val="single" w:sz="2" w:space="0" w:color="000001"/>
-              <w:insideV w:val="single" w:sz="2" w:space="0" w:color="000001"/>
+              <w:left w:val="single" w:sz="2" w:space="0" w:color="000000"/>
+              <w:right w:val="single" w:sz="2" w:space="0" w:color="000000"/>
+              <w:insideV w:val="single" w:sz="2" w:space="0" w:color="000000"/>
             </w:tcBorders>
             <w:shd w:fill="auto" w:val="clear"/>
             <w:tcMar>
-              <w:left w:w="51" w:type="dxa"/>
+              <w:left w:w="54" w:type="dxa"/>
             </w:tcMar>
           </w:tcPr>
           <w:p>
@@ -2057,14 +2041,13 @@
           <w:tcPr>
             <w:tcW w:w="5308" w:type="dxa"/>
             <w:tcBorders>
-              <w:top w:val="single" w:sz="2" w:space="0" w:color="000001"/>
-              <w:left w:val="single" w:sz="2" w:space="0" w:color="000001"/>
-              <w:bottom w:val="single" w:sz="2" w:space="0" w:color="000001"/>
-              <w:insideH w:val="single" w:sz="2" w:space="0" w:color="000001"/>
+              <w:left w:val="single" w:sz="2" w:space="0" w:color="000000"/>
+              <w:bottom w:val="single" w:sz="2" w:space="0" w:color="000000"/>
+              <w:insideH w:val="single" w:sz="2" w:space="0" w:color="000000"/>
             </w:tcBorders>
             <w:shd w:fill="auto" w:val="clear"/>
             <w:tcMar>
-              <w:left w:w="51" w:type="dxa"/>
+              <w:left w:w="54" w:type="dxa"/>
             </w:tcMar>
           </w:tcPr>
           <w:p>
@@ -2081,16 +2064,15 @@
           <w:tcPr>
             <w:tcW w:w="5491" w:type="dxa"/>
             <w:tcBorders>
-              <w:top w:val="single" w:sz="2" w:space="0" w:color="000001"/>
-              <w:left w:val="single" w:sz="2" w:space="0" w:color="000001"/>
-              <w:bottom w:val="single" w:sz="2" w:space="0" w:color="000001"/>
-              <w:right w:val="single" w:sz="2" w:space="0" w:color="000001"/>
-              <w:insideH w:val="single" w:sz="2" w:space="0" w:color="000001"/>
-              <w:insideV w:val="single" w:sz="2" w:space="0" w:color="000001"/>
+              <w:left w:val="single" w:sz="2" w:space="0" w:color="000000"/>
+              <w:bottom w:val="single" w:sz="2" w:space="0" w:color="000000"/>
+              <w:right w:val="single" w:sz="2" w:space="0" w:color="000000"/>
+              <w:insideH w:val="single" w:sz="2" w:space="0" w:color="000000"/>
+              <w:insideV w:val="single" w:sz="2" w:space="0" w:color="000000"/>
             </w:tcBorders>
             <w:shd w:fill="auto" w:val="clear"/>
             <w:tcMar>
-              <w:left w:w="51" w:type="dxa"/>
+              <w:left w:w="54" w:type="dxa"/>
             </w:tcMar>
           </w:tcPr>
           <w:p>
@@ -2103,7 +2085,14 @@
                 <w:sz w:val="21"/>
                 <w:szCs w:val="21"/>
               </w:rPr>
-              <w:t>Post Study Temperature: _________________</w:t>
+              <w:t xml:space="preserve">Post Study </w:t>
+            </w:r>
+            <w:r>
+              <w:rPr>
+                <w:sz w:val="21"/>
+                <w:szCs w:val="21"/>
+              </w:rPr>
+              <w:t>Temperature: _________________</w:t>
             </w:r>
           </w:p>
         </w:tc>
@@ -2270,7 +2259,7 @@
     <w:qFormat/>
     <w:pPr>
       <w:widowControl/>
-      <w:overflowPunct w:val="false"/>
+      <w:overflowPunct w:val="true"/>
       <w:bidi w:val="0"/>
       <w:jc w:val="left"/>
     </w:pPr>

</xml_diff>